<commit_message>
Documento de acompanhamento da iteração corrigido.
</commit_message>
<xml_diff>
--- a/Projeto-AjudeMais/002-Acompanhamento/Documento de retrospectiva de iteração.docx
+++ b/Projeto-AjudeMais/002-Acompanhamento/Documento de retrospectiva de iteração.docx
@@ -1,9 +1,9 @@
 
 <file path=word/document.xml><?xml version="1.0" encoding="utf-8"?>
-<w:document xmlns:o="urn:schemas-microsoft-com:office:office" xmlns:r="http://schemas.openxmlformats.org/officeDocument/2006/relationships" xmlns:v="urn:schemas-microsoft-com:vml" xmlns:w="http://schemas.openxmlformats.org/wordprocessingml/2006/main" xmlns:w10="urn:schemas-microsoft-com:office:word" xmlns:wp="http://schemas.openxmlformats.org/drawingml/2006/wordprocessingDrawing" xmlns:wps="http://schemas.microsoft.com/office/word/2010/wordprocessingShape" xmlns:wpg="http://schemas.microsoft.com/office/word/2010/wordprocessingGroup" xmlns:mc="http://schemas.openxmlformats.org/markup-compatibility/2006" xmlns:wp14="http://schemas.microsoft.com/office/word/2010/wordprocessingDrawing" xmlns:w14="http://schemas.microsoft.com/office/word/2010/wordml" mc:Ignorable="w14 wp14">
+<w:document xmlns:o="urn:schemas-microsoft-com:office:office" xmlns:r="http://schemas.openxmlformats.org/officeDocument/2006/relationships" xmlns:v="urn:schemas-microsoft-com:vml" xmlns:w="http://schemas.openxmlformats.org/wordprocessingml/2006/main" xmlns:w10="urn:schemas-microsoft-com:office:word" xmlns:wp="http://schemas.openxmlformats.org/drawingml/2006/wordprocessingDrawing" xmlns:wps="http://schemas.microsoft.com/office/word/2010/wordprocessingShape" xmlns:wpg="http://schemas.microsoft.com/office/word/2010/wordprocessingGroup" xmlns:mc="http://schemas.openxmlformats.org/markup-compatibility/2006" xmlns:wp14="http://schemas.microsoft.com/office/word/2010/wordprocessingDrawing" xmlns:w14="http://schemas.microsoft.com/office/word/2010/wordml" xmlns:a="http://schemas.openxmlformats.org/drawingml/2006/main" xmlns:pic="http://schemas.openxmlformats.org/drawingml/2006/picture" mc:Ignorable="w14 wp14">
   <w:background w:color="FFFFFF"/>
   <w:body>
-    <w:p>
+    <w:p xmlns:wp14="http://schemas.microsoft.com/office/word/2010/wordml" wp14:textId="77777777">
       <w:pPr>
         <w:pStyle w:val="Normal"/>
         <w:spacing w:before="0" w:after="160"/>
@@ -12,13 +12,13 @@
           <w:rFonts w:ascii="Arimo" w:hAnsi="Arimo" w:cs="Arimo"/>
         </w:rPr>
       </w:pPr>
-      <w:bookmarkStart w:id="0" w:name="_breqeocu5rfy"/>
-      <w:bookmarkStart w:id="1" w:name="_breqeocu5rfy"/>
+      <w:bookmarkStart w:name="_breqeocu5rfy" w:id="0"/>
+      <w:bookmarkStart w:name="_breqeocu5rfy" w:id="1"/>
       <w:bookmarkEnd w:id="1"/>
       <w:r>
         <w:rPr/>
         <w:drawing>
-          <wp:anchor behindDoc="0" distT="0" distB="0" distL="0" distR="0" simplePos="0" locked="0" layoutInCell="1" allowOverlap="1" relativeHeight="2">
+          <wp:anchor xmlns:wp14="http://schemas.microsoft.com/office/word/2010/wordprocessingDrawing" distT="0" distB="0" distL="0" distR="0" simplePos="0" relativeHeight="2" behindDoc="0" locked="0" layoutInCell="1" allowOverlap="1" wp14:anchorId="75828DF3" wp14:editId="7777777">
             <wp:simplePos x="0" y="0"/>
             <wp:positionH relativeFrom="column">
               <wp:align>center</wp:align>
@@ -64,7 +64,7 @@
         </w:drawing>
       </w:r>
     </w:p>
-    <w:p>
+    <w:p xmlns:wp14="http://schemas.microsoft.com/office/word/2010/wordml" wp14:textId="77777777">
       <w:pPr>
         <w:pStyle w:val="Normal"/>
         <w:spacing w:before="0" w:after="160"/>
@@ -73,16 +73,16 @@
           <w:rFonts w:ascii="Arimo" w:hAnsi="Arimo" w:cs="Arimo"/>
         </w:rPr>
       </w:pPr>
-      <w:bookmarkStart w:id="2" w:name="_d1tmyoagshy3"/>
-      <w:bookmarkStart w:id="3" w:name="_d1tmyoagshy3"/>
+      <w:bookmarkStart w:name="_d1tmyoagshy3" w:id="2"/>
+      <w:bookmarkStart w:name="_d1tmyoagshy3" w:id="3"/>
       <w:bookmarkEnd w:id="3"/>
       <w:r>
         <w:rPr>
-          <w:rFonts w:cs="Arimo" w:ascii="Arimo" w:hAnsi="Arimo"/>
+          <w:rFonts w:ascii="Arimo" w:hAnsi="Arimo" w:cs="Arimo"/>
         </w:rPr>
       </w:r>
     </w:p>
-    <w:p>
+    <w:p xmlns:wp14="http://schemas.microsoft.com/office/word/2010/wordml" wp14:textId="77777777">
       <w:pPr>
         <w:pStyle w:val="Normal"/>
         <w:spacing w:before="0" w:after="160"/>
@@ -99,7 +99,7 @@
         <w:rPr/>
       </w:r>
     </w:p>
-    <w:p>
+    <w:p xmlns:wp14="http://schemas.microsoft.com/office/word/2010/wordml" wp14:textId="77777777">
       <w:pPr>
         <w:pStyle w:val="Normal"/>
         <w:spacing w:before="0" w:after="160"/>
@@ -116,7 +116,7 @@
         <w:rPr/>
       </w:r>
     </w:p>
-    <w:p>
+    <w:p xmlns:wp14="http://schemas.microsoft.com/office/word/2010/wordml" wp14:textId="77777777">
       <w:pPr>
         <w:pStyle w:val="Normal"/>
         <w:spacing w:before="0" w:after="160"/>
@@ -133,93 +133,126 @@
         <w:rPr/>
       </w:r>
     </w:p>
-    <w:p>
+    <w:p xmlns:wp14="http://schemas.microsoft.com/office/word/2010/wordml" wp14:textId="77777777" wp14:noSpellErr="1">
       <w:pPr>
         <w:pStyle w:val="Normal"/>
         <w:spacing w:before="0" w:after="160"/>
         <w:jc w:val="center"/>
         <w:rPr>
-          <w:rFonts w:ascii="Arimo" w:hAnsi="Arimo" w:cs="Arimo"/>
+          <w:rFonts w:ascii="Arimo" w:hAnsi="Arimo" w:eastAsia="Arimo" w:cs="Arimo"/>
         </w:rPr>
       </w:pPr>
-      <w:bookmarkStart w:id="4" w:name="_gjdgxs"/>
+      <w:bookmarkStart w:name="_gjdgxs" w:id="4"/>
       <w:bookmarkEnd w:id="4"/>
       <w:r>
         <w:rPr>
-          <w:rFonts w:eastAsia="Arial Narrow" w:cs="Arimo" w:ascii="Arimo" w:hAnsi="Arimo"/>
-          <w:b/>
+          <w:rFonts w:ascii="Arimo,Arial Narrow" w:hAnsi="Arimo,Arial Narrow" w:eastAsia="Arimo,Arial Narrow" w:cs="Arimo,Arial Narrow"/>
+          <w:b w:val="1"/>
+          <w:bCs w:val="1"/>
           <w:sz w:val="28"/>
           <w:szCs w:val="28"/>
         </w:rPr>
         <w:t>ARTEFATO PARA REUNIÃO DE RETROSPECTIVA</w:t>
       </w:r>
     </w:p>
-    <w:p>
+    <w:p xmlns:wp14="http://schemas.microsoft.com/office/word/2010/wordml" wp14:noSpellErr="1" wp14:textId="6E544F6A">
       <w:pPr>
         <w:pStyle w:val="Normal"/>
         <w:widowControl w:val="false"/>
-        <w:spacing w:lineRule="auto" w:line="360" w:before="0" w:after="0"/>
+        <w:spacing w:before="0" w:after="0" w:line="360" w:lineRule="auto"/>
         <w:jc w:val="center"/>
         <w:rPr>
-          <w:rFonts w:ascii="Arimo" w:hAnsi="Arimo" w:cs="Arimo"/>
-        </w:rPr>
-      </w:pPr>
-      <w:r>
-        <w:rPr>
-          <w:rFonts w:eastAsia="Arial Narrow" w:cs="Arimo" w:ascii="Arimo" w:hAnsi="Arimo"/>
-          <w:b/>
+          <w:rFonts w:ascii="Arimo,Arial Narrow" w:hAnsi="Arimo,Arial Narrow" w:eastAsia="Arimo,Arial Narrow" w:cs="Arimo,Arial Narrow"/>
+          <w:b w:val="1"/>
+          <w:bCs w:val="1"/>
           <w:sz w:val="24"/>
           <w:szCs w:val="24"/>
         </w:rPr>
-        <w:t xml:space="preserve">PROJETO: </w:t>
-      </w:r>
-      <w:r>
-        <w:rPr>
-          <w:rFonts w:eastAsia="Arial Narrow" w:cs="Arimo" w:ascii="Arimo" w:hAnsi="Arimo"/>
+      </w:pPr>
+      <w:r>
+        <w:rPr>
+          <w:rFonts w:ascii="Arimo,Arial Narrow" w:hAnsi="Arimo,Arial Narrow" w:eastAsia="Arimo,Arial Narrow" w:cs="Arimo,Arial Narrow"/>
+          <w:b w:val="1"/>
+          <w:bCs w:val="1"/>
           <w:sz w:val="24"/>
           <w:szCs w:val="24"/>
         </w:rPr>
-        <w:t>SGE</w:t>
-        <w:tab/>
-        <w:t xml:space="preserve"> </w:t>
-      </w:r>
-      <w:r>
-        <w:rPr>
-          <w:rFonts w:eastAsia="Arial Narrow" w:cs="Arimo" w:ascii="Arimo" w:hAnsi="Arimo"/>
-          <w:b/>
+        <w:t xml:space="preserve">PROJETO: </w:t>
+      </w:r>
+      <w:r>
+        <w:rPr>
+          <w:rFonts w:ascii="Arimo,Arial Narrow" w:hAnsi="Arimo,Arial Narrow" w:eastAsia="Arimo,Arial Narrow" w:cs="Arimo,Arial Narrow"/>
+          <w:b w:val="0"/>
+          <w:bCs w:val="0"/>
           <w:sz w:val="24"/>
           <w:szCs w:val="24"/>
         </w:rPr>
-        <w:t xml:space="preserve">ITERAÇÃO: </w:t>
-      </w:r>
-      <w:r>
-        <w:rPr>
-          <w:rFonts w:eastAsia="Arial Narrow" w:cs="Arimo" w:ascii="Arimo" w:hAnsi="Arimo"/>
+        <w:t xml:space="preserve">AJUDE MAIS</w:t>
+      </w:r>
+      <w:r>
+        <w:rPr>
+          <w:rFonts w:ascii="Arimo,Arial Narrow" w:hAnsi="Arimo,Arial Narrow" w:eastAsia="Arimo,Arial Narrow" w:cs="Arimo,Arial Narrow"/>
           <w:sz w:val="24"/>
           <w:szCs w:val="24"/>
         </w:rPr>
-        <w:t xml:space="preserve">01 </w:t>
-        <w:tab/>
-      </w:r>
-      <w:r>
-        <w:rPr>
-          <w:rFonts w:eastAsia="Arial Narrow" w:cs="Arimo" w:ascii="Arimo" w:hAnsi="Arimo"/>
-          <w:b/>
+        <w:t xml:space="preserve"> </w:t>
+      </w:r>
+      <w:r>
+        <w:rPr>
+          <w:rFonts w:ascii="Arimo" w:hAnsi="Arimo" w:eastAsia="Arial Narrow" w:cs="Arimo"/>
           <w:sz w:val="24"/>
           <w:szCs w:val="24"/>
         </w:rPr>
-        <w:t xml:space="preserve">RETROSPECTIVA: </w:t>
-      </w:r>
-      <w:r>
-        <w:rPr>
-          <w:rFonts w:eastAsia="Arial Narrow" w:cs="Arimo" w:ascii="Arimo" w:hAnsi="Arimo"/>
+        <w:tab/>
+      </w:r>
+      <w:r>
+        <w:rPr>
+          <w:rFonts w:ascii="Arimo,Arial Narrow" w:hAnsi="Arimo,Arial Narrow" w:eastAsia="Arimo,Arial Narrow" w:cs="Arimo,Arial Narrow"/>
+          <w:b w:val="1"/>
+          <w:bCs w:val="1"/>
           <w:sz w:val="24"/>
           <w:szCs w:val="24"/>
         </w:rPr>
-        <w:t>05/12/2016</w:t>
+        <w:t xml:space="preserve">ITERAÇÃO: </w:t>
+      </w:r>
+      <w:r>
+        <w:rPr>
+          <w:rFonts w:ascii="Arimo,Arial Narrow" w:hAnsi="Arimo,Arial Narrow" w:eastAsia="Arimo,Arial Narrow" w:cs="Arimo,Arial Narrow"/>
+          <w:sz w:val="24"/>
+          <w:szCs w:val="24"/>
+        </w:rPr>
+        <w:t xml:space="preserve">01 </w:t>
+      </w:r>
+      <w:r>
+        <w:rPr>
+          <w:rFonts w:ascii="Arimo" w:hAnsi="Arimo" w:eastAsia="Arial Narrow" w:cs="Arimo"/>
+          <w:sz w:val="24"/>
+          <w:szCs w:val="24"/>
+        </w:rPr>
+        <w:tab/>
+      </w:r>
+      <w:r>
+        <w:rPr>
+          <w:rFonts w:ascii="Arimo,Arial Narrow" w:hAnsi="Arimo,Arial Narrow" w:eastAsia="Arimo,Arial Narrow" w:cs="Arimo,Arial Narrow"/>
+          <w:b w:val="1"/>
+          <w:bCs w:val="1"/>
+          <w:sz w:val="24"/>
+          <w:szCs w:val="24"/>
+        </w:rPr>
+        <w:t xml:space="preserve">RETROSPECTIVA: </w:t>
+      </w:r>
+      <w:r>
+        <w:rPr>
+          <w:rFonts w:ascii="Arimo,Arial Narrow" w:hAnsi="Arimo,Arial Narrow" w:eastAsia="Arimo,Arial Narrow" w:cs="Arimo,Arial Narrow"/>
+          <w:b w:val="0"/>
+          <w:bCs w:val="0"/>
+          <w:sz w:val="24"/>
+          <w:szCs w:val="24"/>
+        </w:rPr>
+        <w:t xml:space="preserve">&lt;##/04/2017&gt;</w:t>
       </w:r>
     </w:p>
-    <w:p>
+    <w:p xmlns:wp14="http://schemas.microsoft.com/office/word/2010/wordml" wp14:textId="77777777">
       <w:pPr>
         <w:pStyle w:val="Normal"/>
         <w:spacing w:before="0" w:after="160"/>
@@ -229,23 +262,23 @@
       </w:pPr>
       <w:r>
         <w:rPr>
-          <w:rFonts w:cs="Arimo" w:ascii="Arimo" w:hAnsi="Arimo"/>
+          <w:rFonts w:ascii="Arimo" w:hAnsi="Arimo" w:cs="Arimo"/>
         </w:rPr>
       </w:r>
     </w:p>
-    <w:p>
+    <w:p xmlns:wp14="http://schemas.microsoft.com/office/word/2010/wordml" wp14:textId="77777777" wp14:noSpellErr="1">
       <w:pPr>
         <w:pStyle w:val="Normal"/>
-        <w:spacing w:lineRule="auto" w:line="360" w:before="0" w:after="0"/>
+        <w:spacing w:before="0" w:after="0" w:line="360" w:lineRule="auto"/>
         <w:ind w:left="0" w:right="0" w:firstLine="567"/>
         <w:jc w:val="both"/>
         <w:rPr>
-          <w:rFonts w:ascii="Arimo" w:hAnsi="Arimo" w:cs="Arimo"/>
+          <w:rFonts w:ascii="Arimo" w:hAnsi="Arimo" w:eastAsia="Arimo" w:cs="Arimo"/>
         </w:rPr>
       </w:pPr>
       <w:r>
         <w:rPr>
-          <w:rFonts w:eastAsia="Arial Narrow" w:cs="Arimo" w:ascii="Arimo" w:hAnsi="Arimo"/>
+          <w:rFonts w:ascii="Arimo,Arial Narrow" w:hAnsi="Arimo,Arial Narrow" w:eastAsia="Arimo,Arial Narrow" w:cs="Arimo,Arial Narrow"/>
           <w:sz w:val="24"/>
           <w:szCs w:val="24"/>
         </w:rPr>
@@ -253,7 +286,7 @@
       </w:r>
       <w:r>
         <w:rPr>
-          <w:rFonts w:eastAsia="Arial Narrow" w:cs="Arimo" w:ascii="Arimo" w:hAnsi="Arimo"/>
+          <w:rFonts w:ascii="Arimo,Arial Narrow" w:hAnsi="Arimo,Arial Narrow" w:eastAsia="Arimo,Arial Narrow" w:cs="Arimo,Arial Narrow"/>
           <w:color w:val="000000"/>
           <w:sz w:val="24"/>
           <w:szCs w:val="24"/>
@@ -262,7 +295,7 @@
       </w:r>
       <w:r>
         <w:rPr>
-          <w:rFonts w:eastAsia="Arial Narrow" w:cs="Arimo" w:ascii="Arimo" w:hAnsi="Arimo"/>
+          <w:rFonts w:ascii="Arimo,Arial Narrow" w:hAnsi="Arimo,Arial Narrow" w:eastAsia="Arimo,Arial Narrow" w:cs="Arimo,Arial Narrow"/>
           <w:sz w:val="24"/>
           <w:szCs w:val="24"/>
         </w:rPr>
@@ -270,7 +303,7 @@
       </w:r>
       <w:r>
         <w:rPr>
-          <w:rFonts w:eastAsia="Arial Narrow" w:cs="Arimo" w:ascii="Arimo" w:hAnsi="Arimo"/>
+          <w:rFonts w:ascii="Arimo,Arial Narrow" w:hAnsi="Arimo,Arial Narrow" w:eastAsia="Arimo,Arial Narrow" w:cs="Arimo,Arial Narrow"/>
           <w:color w:val="000000"/>
           <w:sz w:val="24"/>
           <w:szCs w:val="24"/>
@@ -279,7 +312,7 @@
       </w:r>
       <w:r>
         <w:rPr>
-          <w:rFonts w:eastAsia="Arial Narrow" w:cs="Arimo" w:ascii="Arimo" w:hAnsi="Arimo"/>
+          <w:rFonts w:ascii="Arimo,Arial Narrow" w:hAnsi="Arimo,Arial Narrow" w:eastAsia="Arimo,Arial Narrow" w:cs="Arimo,Arial Narrow"/>
           <w:sz w:val="24"/>
           <w:szCs w:val="24"/>
         </w:rPr>
@@ -287,7 +320,7 @@
       </w:r>
       <w:r>
         <w:rPr>
-          <w:rFonts w:eastAsia="Arial Narrow" w:cs="Arimo" w:ascii="Arimo" w:hAnsi="Arimo"/>
+          <w:rFonts w:ascii="Arimo,Arial Narrow" w:hAnsi="Arimo,Arial Narrow" w:eastAsia="Arimo,Arial Narrow" w:cs="Arimo,Arial Narrow"/>
           <w:color w:val="000000"/>
           <w:sz w:val="24"/>
           <w:szCs w:val="24"/>
@@ -296,14 +329,14 @@
       </w:r>
       <w:r>
         <w:rPr>
-          <w:rFonts w:eastAsia="Arial Narrow" w:cs="Arimo" w:ascii="Arimo" w:hAnsi="Arimo"/>
+          <w:rFonts w:ascii="Arimo,Arial Narrow" w:hAnsi="Arimo,Arial Narrow" w:eastAsia="Arimo,Arial Narrow" w:cs="Arimo,Arial Narrow"/>
           <w:sz w:val="24"/>
           <w:szCs w:val="24"/>
         </w:rPr>
         <w:t>Na reunião de retrospectiva será inspecionado e discutido como ocorreu a sprint com relação às pessoas envolvidas, comunicação, processos e ferramentas.</w:t>
       </w:r>
     </w:p>
-    <w:p>
+    <w:p xmlns:wp14="http://schemas.microsoft.com/office/word/2010/wordml" wp14:textId="77777777">
       <w:pPr>
         <w:pStyle w:val="Normal"/>
         <w:spacing w:before="0" w:after="160"/>
@@ -314,7 +347,7 @@
       </w:pPr>
       <w:r>
         <w:rPr>
-          <w:rFonts w:cs="Arimo" w:ascii="Arimo" w:hAnsi="Arimo"/>
+          <w:rFonts w:ascii="Arimo" w:hAnsi="Arimo" w:cs="Arimo"/>
         </w:rPr>
       </w:r>
     </w:p>
@@ -325,12 +358,12 @@
         <w:jc w:val="left"/>
         <w:tblInd w:w="-18" w:type="dxa"/>
         <w:tblBorders>
-          <w:top w:val="single" w:sz="8" w:space="0" w:color="000001"/>
-          <w:left w:val="single" w:sz="8" w:space="0" w:color="000001"/>
-          <w:bottom w:val="single" w:sz="8" w:space="0" w:color="000001"/>
-          <w:right w:val="single" w:sz="8" w:space="0" w:color="000001"/>
-          <w:insideH w:val="single" w:sz="8" w:space="0" w:color="000001"/>
-          <w:insideV w:val="single" w:sz="8" w:space="0" w:color="000001"/>
+          <w:top w:val="single" w:color="000001" w:sz="8" w:space="0"/>
+          <w:left w:val="single" w:color="000001" w:sz="8" w:space="0"/>
+          <w:bottom w:val="single" w:color="000001" w:sz="8" w:space="0"/>
+          <w:right w:val="single" w:color="000001" w:sz="8" w:space="0"/>
+          <w:insideH w:val="single" w:color="000001" w:sz="8" w:space="0"/>
+          <w:insideV w:val="single" w:color="000001" w:sz="8" w:space="0"/>
         </w:tblBorders>
         <w:tblCellMar>
           <w:top w:w="100" w:type="dxa"/>
@@ -343,43 +376,45 @@
         <w:gridCol w:w="734"/>
         <w:gridCol w:w="7845"/>
       </w:tblGrid>
-      <w:tr>
+      <w:tr xmlns:wp14="http://schemas.microsoft.com/office/word/2010/wordml" wp14:textId="77777777">
         <w:trPr>
           <w:trHeight w:val="360" w:hRule="atLeast"/>
         </w:trPr>
         <w:tc>
           <w:tcPr>
+            <w:cnfStyle w:val="001000000100" w:firstRow="0" w:lastRow="0" w:firstColumn="1" w:lastColumn="0" w:oddVBand="0" w:evenVBand="0" w:oddHBand="0" w:evenHBand="0" w:firstRowFirstColumn="1" w:firstRowLastColumn="0" w:lastRowFirstColumn="0" w:lastRowLastColumn="0"/>
             <w:tcW w:w="734" w:type="dxa"/>
             <w:tcBorders>
-              <w:top w:val="single" w:sz="8" w:space="0" w:color="000001"/>
-              <w:left w:val="single" w:sz="8" w:space="0" w:color="000001"/>
-              <w:bottom w:val="single" w:sz="8" w:space="0" w:color="000001"/>
-              <w:right w:val="single" w:sz="8" w:space="0" w:color="000001"/>
-              <w:insideH w:val="single" w:sz="8" w:space="0" w:color="000001"/>
-              <w:insideV w:val="single" w:sz="8" w:space="0" w:color="000001"/>
+              <w:top w:val="single" w:color="000001" w:sz="8" w:space="0"/>
+              <w:left w:val="single" w:color="000001" w:sz="8" w:space="0"/>
+              <w:bottom w:val="single" w:color="000001" w:sz="8" w:space="0"/>
+              <w:right w:val="single" w:color="000001" w:sz="8" w:space="0"/>
+              <w:insideH w:val="single" w:color="000001" w:sz="8" w:space="0"/>
+              <w:insideV w:val="single" w:color="000001" w:sz="8" w:space="0"/>
             </w:tcBorders>
-            <w:shd w:color="auto" w:fill="EFEFEF" w:val="clear"/>
+            <w:shd w:val="clear" w:color="auto" w:fill="EFEFEF"/>
             <w:tcMar>
               <w:left w:w="90" w:type="dxa"/>
             </w:tcMar>
           </w:tcPr>
-          <w:p>
+          <w:p wp14:textId="77777777">
             <w:pPr>
               <w:pStyle w:val="Normal"/>
               <w:keepNext/>
               <w:keepLines w:val="false"/>
               <w:widowControl w:val="false"/>
-              <w:spacing w:lineRule="auto" w:line="240" w:before="0" w:after="0"/>
+              <w:spacing w:before="0" w:after="0" w:line="240" w:lineRule="auto"/>
               <w:ind w:left="0" w:right="0" w:hanging="0"/>
               <w:jc w:val="center"/>
               <w:rPr>
-                <w:rFonts w:ascii="Arimo" w:hAnsi="Arimo" w:cs="Arimo"/>
+                <w:rFonts w:ascii="Arimo" w:hAnsi="Arimo" w:eastAsia="Arimo" w:cs="Arimo"/>
               </w:rPr>
             </w:pPr>
             <w:r>
               <w:rPr>
-                <w:rFonts w:eastAsia="Arial Narrow" w:cs="Arimo" w:ascii="Arimo" w:hAnsi="Arimo"/>
-                <w:b/>
+                <w:rFonts w:ascii="Arimo,Arial Narrow" w:hAnsi="Arimo,Arial Narrow" w:eastAsia="Arimo,Arial Narrow" w:cs="Arimo,Arial Narrow"/>
+                <w:b w:val="1"/>
+                <w:bCs w:val="1"/>
                 <w:sz w:val="24"/>
                 <w:szCs w:val="24"/>
               </w:rPr>
@@ -389,32 +424,33 @@
         </w:tc>
         <w:tc>
           <w:tcPr>
+            <w:cnfStyle w:val="000000000000" w:firstRow="0" w:lastRow="0" w:firstColumn="0" w:lastColumn="0" w:oddVBand="0" w:evenVBand="0" w:oddHBand="0" w:evenHBand="0" w:firstRowFirstColumn="0" w:firstRowLastColumn="0" w:lastRowFirstColumn="0" w:lastRowLastColumn="0"/>
             <w:tcW w:w="7845" w:type="dxa"/>
             <w:tcBorders>
-              <w:top w:val="single" w:sz="8" w:space="0" w:color="000001"/>
-              <w:left w:val="single" w:sz="8" w:space="0" w:color="000001"/>
-              <w:bottom w:val="single" w:sz="8" w:space="0" w:color="000001"/>
-              <w:right w:val="single" w:sz="8" w:space="0" w:color="000001"/>
-              <w:insideH w:val="single" w:sz="8" w:space="0" w:color="000001"/>
-              <w:insideV w:val="single" w:sz="8" w:space="0" w:color="000001"/>
+              <w:top w:val="single" w:color="000001" w:sz="8" w:space="0"/>
+              <w:left w:val="single" w:color="000001" w:sz="8" w:space="0"/>
+              <w:bottom w:val="single" w:color="000001" w:sz="8" w:space="0"/>
+              <w:right w:val="single" w:color="000001" w:sz="8" w:space="0"/>
+              <w:insideH w:val="single" w:color="000001" w:sz="8" w:space="0"/>
+              <w:insideV w:val="single" w:color="000001" w:sz="8" w:space="0"/>
             </w:tcBorders>
-            <w:shd w:color="auto" w:fill="EFEFEF" w:val="clear"/>
+            <w:shd w:val="clear" w:color="auto" w:fill="EFEFEF"/>
             <w:tcMar>
               <w:left w:w="90" w:type="dxa"/>
             </w:tcMar>
           </w:tcPr>
-          <w:p>
+          <w:p wp14:textId="77777777" wp14:noSpellErr="1">
             <w:pPr>
               <w:pStyle w:val="Normal"/>
               <w:spacing w:before="0" w:after="0"/>
               <w:jc w:val="both"/>
               <w:rPr>
-                <w:rFonts w:ascii="Arimo" w:hAnsi="Arimo" w:cs="Arimo"/>
+                <w:rFonts w:ascii="Arimo" w:hAnsi="Arimo" w:eastAsia="Arimo" w:cs="Arimo"/>
               </w:rPr>
             </w:pPr>
             <w:r>
               <w:rPr>
-                <w:rFonts w:eastAsia="Arial Narrow" w:cs="Arimo" w:ascii="Arimo" w:hAnsi="Arimo"/>
+                <w:rFonts w:ascii="Arimo,Arial Narrow" w:hAnsi="Arimo,Arial Narrow" w:eastAsia="Arimo,Arial Narrow" w:cs="Arimo,Arial Narrow"/>
                 <w:sz w:val="24"/>
                 <w:szCs w:val="24"/>
               </w:rPr>
@@ -423,34 +459,35 @@
           </w:p>
         </w:tc>
       </w:tr>
-      <w:tr>
+      <w:tr xmlns:wp14="http://schemas.microsoft.com/office/word/2010/wordml" wp14:textId="77777777">
         <w:trPr>
           <w:trHeight w:val="440" w:hRule="atLeast"/>
         </w:trPr>
         <w:tc>
           <w:tcPr>
+            <w:cnfStyle w:val="001000000000" w:firstRow="0" w:lastRow="0" w:firstColumn="1" w:lastColumn="0" w:oddVBand="0" w:evenVBand="0" w:oddHBand="0" w:evenHBand="0" w:firstRowFirstColumn="0" w:firstRowLastColumn="0" w:lastRowFirstColumn="0" w:lastRowLastColumn="0"/>
             <w:tcW w:w="8579" w:type="dxa"/>
             <w:gridSpan w:val="2"/>
             <w:tcBorders>
-              <w:top w:val="single" w:sz="8" w:space="0" w:color="000001"/>
-              <w:left w:val="single" w:sz="8" w:space="0" w:color="000001"/>
-              <w:bottom w:val="single" w:sz="8" w:space="0" w:color="000001"/>
-              <w:right w:val="single" w:sz="8" w:space="0" w:color="000001"/>
-              <w:insideH w:val="single" w:sz="8" w:space="0" w:color="000001"/>
-              <w:insideV w:val="single" w:sz="8" w:space="0" w:color="000001"/>
+              <w:top w:val="single" w:color="000001" w:sz="8" w:space="0"/>
+              <w:left w:val="single" w:color="000001" w:sz="8" w:space="0"/>
+              <w:bottom w:val="single" w:color="000001" w:sz="8" w:space="0"/>
+              <w:right w:val="single" w:color="000001" w:sz="8" w:space="0"/>
+              <w:insideH w:val="single" w:color="000001" w:sz="8" w:space="0"/>
+              <w:insideV w:val="single" w:color="000001" w:sz="8" w:space="0"/>
             </w:tcBorders>
-            <w:shd w:fill="auto" w:val="clear"/>
+            <w:shd w:val="clear" w:color="auto" w:fill="auto"/>
             <w:tcMar>
               <w:left w:w="90" w:type="dxa"/>
             </w:tcMar>
           </w:tcPr>
-          <w:p>
+          <w:p wp14:textId="77777777">
             <w:pPr>
               <w:pStyle w:val="Normal"/>
               <w:keepNext/>
               <w:keepLines w:val="false"/>
               <w:widowControl w:val="false"/>
-              <w:spacing w:lineRule="auto" w:line="240" w:before="0" w:after="0"/>
+              <w:spacing w:before="0" w:after="0" w:line="240" w:lineRule="auto"/>
               <w:ind w:left="0" w:right="0" w:hanging="0"/>
               <w:jc w:val="left"/>
               <w:rPr>
@@ -459,17 +496,17 @@
             </w:pPr>
             <w:r>
               <w:rPr>
-                <w:rFonts w:cs="Arimo" w:ascii="Arimo" w:hAnsi="Arimo"/>
+                <w:rFonts w:ascii="Arimo" w:hAnsi="Arimo" w:cs="Arimo"/>
               </w:rPr>
             </w:r>
           </w:p>
-          <w:p>
+          <w:p wp14:textId="77777777">
             <w:pPr>
               <w:pStyle w:val="Normal"/>
               <w:keepNext/>
               <w:keepLines w:val="false"/>
               <w:widowControl w:val="false"/>
-              <w:spacing w:lineRule="auto" w:line="240" w:before="0" w:after="0"/>
+              <w:spacing w:before="0" w:after="0" w:line="240" w:lineRule="auto"/>
               <w:ind w:left="0" w:right="0" w:hanging="0"/>
               <w:jc w:val="left"/>
               <w:rPr>
@@ -478,17 +515,17 @@
             </w:pPr>
             <w:r>
               <w:rPr>
-                <w:rFonts w:cs="Arimo" w:ascii="Arimo" w:hAnsi="Arimo"/>
+                <w:rFonts w:ascii="Arimo" w:hAnsi="Arimo" w:cs="Arimo"/>
               </w:rPr>
             </w:r>
           </w:p>
-          <w:p>
+          <w:p wp14:textId="77777777">
             <w:pPr>
               <w:pStyle w:val="Normal"/>
               <w:keepNext/>
               <w:keepLines w:val="false"/>
               <w:widowControl w:val="false"/>
-              <w:spacing w:lineRule="auto" w:line="240" w:before="0" w:after="0"/>
+              <w:spacing w:before="0" w:after="0" w:line="240" w:lineRule="auto"/>
               <w:ind w:left="0" w:right="0" w:hanging="0"/>
               <w:jc w:val="left"/>
               <w:rPr>
@@ -497,14 +534,14 @@
             </w:pPr>
             <w:r>
               <w:rPr>
-                <w:rFonts w:cs="Arimo" w:ascii="Arimo" w:hAnsi="Arimo"/>
+                <w:rFonts w:ascii="Arimo" w:hAnsi="Arimo" w:cs="Arimo"/>
               </w:rPr>
             </w:r>
           </w:p>
         </w:tc>
       </w:tr>
     </w:tbl>
-    <w:p>
+    <w:p xmlns:wp14="http://schemas.microsoft.com/office/word/2010/wordml" wp14:textId="77777777">
       <w:pPr>
         <w:pStyle w:val="Normal"/>
         <w:spacing w:before="0" w:after="160"/>
@@ -515,7 +552,7 @@
       </w:pPr>
       <w:r>
         <w:rPr>
-          <w:rFonts w:cs="Arimo" w:ascii="Arimo" w:hAnsi="Arimo"/>
+          <w:rFonts w:ascii="Arimo" w:hAnsi="Arimo" w:cs="Arimo"/>
         </w:rPr>
       </w:r>
     </w:p>
@@ -526,12 +563,12 @@
         <w:jc w:val="left"/>
         <w:tblInd w:w="-18" w:type="dxa"/>
         <w:tblBorders>
-          <w:top w:val="single" w:sz="8" w:space="0" w:color="000001"/>
-          <w:left w:val="single" w:sz="8" w:space="0" w:color="000001"/>
-          <w:bottom w:val="single" w:sz="8" w:space="0" w:color="000001"/>
-          <w:right w:val="single" w:sz="8" w:space="0" w:color="000001"/>
-          <w:insideH w:val="single" w:sz="8" w:space="0" w:color="000001"/>
-          <w:insideV w:val="single" w:sz="8" w:space="0" w:color="000001"/>
+          <w:top w:val="single" w:color="000001" w:sz="8" w:space="0"/>
+          <w:left w:val="single" w:color="000001" w:sz="8" w:space="0"/>
+          <w:bottom w:val="single" w:color="000001" w:sz="8" w:space="0"/>
+          <w:right w:val="single" w:color="000001" w:sz="8" w:space="0"/>
+          <w:insideH w:val="single" w:color="000001" w:sz="8" w:space="0"/>
+          <w:insideV w:val="single" w:color="000001" w:sz="8" w:space="0"/>
         </w:tblBorders>
         <w:tblCellMar>
           <w:top w:w="100" w:type="dxa"/>
@@ -544,40 +581,42 @@
         <w:gridCol w:w="734"/>
         <w:gridCol w:w="7860"/>
       </w:tblGrid>
-      <w:tr>
+      <w:tr xmlns:wp14="http://schemas.microsoft.com/office/word/2010/wordml" wp14:textId="77777777">
         <w:trPr>
           <w:trHeight w:val="360" w:hRule="atLeast"/>
         </w:trPr>
         <w:tc>
           <w:tcPr>
+            <w:cnfStyle w:val="001000000100" w:firstRow="0" w:lastRow="0" w:firstColumn="1" w:lastColumn="0" w:oddVBand="0" w:evenVBand="0" w:oddHBand="0" w:evenHBand="0" w:firstRowFirstColumn="1" w:firstRowLastColumn="0" w:lastRowFirstColumn="0" w:lastRowLastColumn="0"/>
             <w:tcW w:w="734" w:type="dxa"/>
             <w:tcBorders>
-              <w:top w:val="single" w:sz="8" w:space="0" w:color="000001"/>
-              <w:left w:val="single" w:sz="8" w:space="0" w:color="000001"/>
-              <w:bottom w:val="single" w:sz="8" w:space="0" w:color="000001"/>
-              <w:right w:val="single" w:sz="8" w:space="0" w:color="000001"/>
-              <w:insideH w:val="single" w:sz="8" w:space="0" w:color="000001"/>
-              <w:insideV w:val="single" w:sz="8" w:space="0" w:color="000001"/>
+              <w:top w:val="single" w:color="000001" w:sz="8" w:space="0"/>
+              <w:left w:val="single" w:color="000001" w:sz="8" w:space="0"/>
+              <w:bottom w:val="single" w:color="000001" w:sz="8" w:space="0"/>
+              <w:right w:val="single" w:color="000001" w:sz="8" w:space="0"/>
+              <w:insideH w:val="single" w:color="000001" w:sz="8" w:space="0"/>
+              <w:insideV w:val="single" w:color="000001" w:sz="8" w:space="0"/>
             </w:tcBorders>
-            <w:shd w:color="auto" w:fill="F3F3F3" w:val="clear"/>
+            <w:shd w:val="clear" w:color="auto" w:fill="F3F3F3"/>
             <w:tcMar>
               <w:left w:w="90" w:type="dxa"/>
             </w:tcMar>
           </w:tcPr>
-          <w:p>
+          <w:p wp14:textId="77777777">
             <w:pPr>
               <w:pStyle w:val="Normal"/>
               <w:widowControl w:val="false"/>
-              <w:spacing w:lineRule="auto" w:line="240" w:before="0" w:after="0"/>
+              <w:spacing w:before="0" w:after="0" w:line="240" w:lineRule="auto"/>
               <w:jc w:val="center"/>
               <w:rPr>
-                <w:rFonts w:ascii="Arimo" w:hAnsi="Arimo" w:cs="Arimo"/>
+                <w:rFonts w:ascii="Arimo" w:hAnsi="Arimo" w:eastAsia="Arimo" w:cs="Arimo"/>
               </w:rPr>
             </w:pPr>
             <w:r>
               <w:rPr>
-                <w:rFonts w:eastAsia="Arial Narrow" w:cs="Arimo" w:ascii="Arimo" w:hAnsi="Arimo"/>
-                <w:b/>
+                <w:rFonts w:ascii="Arimo,Arial Narrow" w:hAnsi="Arimo,Arial Narrow" w:eastAsia="Arimo,Arial Narrow" w:cs="Arimo,Arial Narrow"/>
+                <w:b w:val="1"/>
+                <w:bCs w:val="1"/>
                 <w:sz w:val="24"/>
                 <w:szCs w:val="24"/>
               </w:rPr>
@@ -587,32 +626,33 @@
         </w:tc>
         <w:tc>
           <w:tcPr>
+            <w:cnfStyle w:val="000000000000" w:firstRow="0" w:lastRow="0" w:firstColumn="0" w:lastColumn="0" w:oddVBand="0" w:evenVBand="0" w:oddHBand="0" w:evenHBand="0" w:firstRowFirstColumn="0" w:firstRowLastColumn="0" w:lastRowFirstColumn="0" w:lastRowLastColumn="0"/>
             <w:tcW w:w="7860" w:type="dxa"/>
             <w:tcBorders>
-              <w:top w:val="single" w:sz="8" w:space="0" w:color="000001"/>
-              <w:left w:val="single" w:sz="8" w:space="0" w:color="000001"/>
-              <w:bottom w:val="single" w:sz="8" w:space="0" w:color="000001"/>
-              <w:right w:val="single" w:sz="8" w:space="0" w:color="000001"/>
-              <w:insideH w:val="single" w:sz="8" w:space="0" w:color="000001"/>
-              <w:insideV w:val="single" w:sz="8" w:space="0" w:color="000001"/>
+              <w:top w:val="single" w:color="000001" w:sz="8" w:space="0"/>
+              <w:left w:val="single" w:color="000001" w:sz="8" w:space="0"/>
+              <w:bottom w:val="single" w:color="000001" w:sz="8" w:space="0"/>
+              <w:right w:val="single" w:color="000001" w:sz="8" w:space="0"/>
+              <w:insideH w:val="single" w:color="000001" w:sz="8" w:space="0"/>
+              <w:insideV w:val="single" w:color="000001" w:sz="8" w:space="0"/>
             </w:tcBorders>
-            <w:shd w:color="auto" w:fill="F3F3F3" w:val="clear"/>
+            <w:shd w:val="clear" w:color="auto" w:fill="F3F3F3"/>
             <w:tcMar>
               <w:left w:w="90" w:type="dxa"/>
             </w:tcMar>
           </w:tcPr>
-          <w:p>
+          <w:p wp14:textId="77777777" wp14:noSpellErr="1">
             <w:pPr>
               <w:pStyle w:val="Normal"/>
               <w:spacing w:before="0" w:after="0"/>
               <w:jc w:val="both"/>
               <w:rPr>
-                <w:rFonts w:ascii="Arimo" w:hAnsi="Arimo" w:cs="Arimo"/>
+                <w:rFonts w:ascii="Arimo" w:hAnsi="Arimo" w:eastAsia="Arimo" w:cs="Arimo"/>
               </w:rPr>
             </w:pPr>
             <w:r>
               <w:rPr>
-                <w:rFonts w:eastAsia="Arial Narrow" w:cs="Arimo" w:ascii="Arimo" w:hAnsi="Arimo"/>
+                <w:rFonts w:ascii="Arimo,Arial Narrow" w:hAnsi="Arimo,Arial Narrow" w:eastAsia="Arimo,Arial Narrow" w:cs="Arimo,Arial Narrow"/>
                 <w:sz w:val="24"/>
                 <w:szCs w:val="24"/>
               </w:rPr>
@@ -621,76 +661,77 @@
           </w:p>
         </w:tc>
       </w:tr>
-      <w:tr>
+      <w:tr xmlns:wp14="http://schemas.microsoft.com/office/word/2010/wordml" wp14:textId="77777777">
         <w:trPr>
           <w:trHeight w:val="440" w:hRule="atLeast"/>
         </w:trPr>
         <w:tc>
           <w:tcPr>
+            <w:cnfStyle w:val="001000000000" w:firstRow="0" w:lastRow="0" w:firstColumn="1" w:lastColumn="0" w:oddVBand="0" w:evenVBand="0" w:oddHBand="0" w:evenHBand="0" w:firstRowFirstColumn="0" w:firstRowLastColumn="0" w:lastRowFirstColumn="0" w:lastRowLastColumn="0"/>
             <w:tcW w:w="8594" w:type="dxa"/>
             <w:gridSpan w:val="2"/>
             <w:tcBorders>
-              <w:top w:val="single" w:sz="8" w:space="0" w:color="000001"/>
-              <w:left w:val="single" w:sz="8" w:space="0" w:color="000001"/>
-              <w:bottom w:val="single" w:sz="8" w:space="0" w:color="000001"/>
-              <w:right w:val="single" w:sz="8" w:space="0" w:color="000001"/>
-              <w:insideH w:val="single" w:sz="8" w:space="0" w:color="000001"/>
-              <w:insideV w:val="single" w:sz="8" w:space="0" w:color="000001"/>
+              <w:top w:val="single" w:color="000001" w:sz="8" w:space="0"/>
+              <w:left w:val="single" w:color="000001" w:sz="8" w:space="0"/>
+              <w:bottom w:val="single" w:color="000001" w:sz="8" w:space="0"/>
+              <w:right w:val="single" w:color="000001" w:sz="8" w:space="0"/>
+              <w:insideH w:val="single" w:color="000001" w:sz="8" w:space="0"/>
+              <w:insideV w:val="single" w:color="000001" w:sz="8" w:space="0"/>
             </w:tcBorders>
-            <w:shd w:fill="auto" w:val="clear"/>
+            <w:shd w:val="clear" w:color="auto" w:fill="auto"/>
             <w:tcMar>
               <w:left w:w="90" w:type="dxa"/>
             </w:tcMar>
           </w:tcPr>
-          <w:p>
+          <w:p wp14:textId="77777777">
             <w:pPr>
               <w:pStyle w:val="Normal"/>
               <w:widowControl w:val="false"/>
-              <w:spacing w:lineRule="auto" w:line="240" w:before="0" w:after="0"/>
+              <w:spacing w:before="0" w:after="0" w:line="240" w:lineRule="auto"/>
               <w:rPr>
                 <w:rFonts w:ascii="Arimo" w:hAnsi="Arimo" w:cs="Arimo"/>
               </w:rPr>
             </w:pPr>
             <w:r>
               <w:rPr>
-                <w:rFonts w:cs="Arimo" w:ascii="Arimo" w:hAnsi="Arimo"/>
+                <w:rFonts w:ascii="Arimo" w:hAnsi="Arimo" w:cs="Arimo"/>
               </w:rPr>
             </w:r>
           </w:p>
-          <w:p>
+          <w:p wp14:textId="77777777">
             <w:pPr>
               <w:pStyle w:val="Normal"/>
               <w:widowControl w:val="false"/>
-              <w:spacing w:lineRule="auto" w:line="240" w:before="0" w:after="0"/>
+              <w:spacing w:before="0" w:after="0" w:line="240" w:lineRule="auto"/>
               <w:rPr>
                 <w:rFonts w:ascii="Arimo" w:hAnsi="Arimo" w:cs="Arimo"/>
               </w:rPr>
             </w:pPr>
             <w:r>
               <w:rPr>
-                <w:rFonts w:cs="Arimo" w:ascii="Arimo" w:hAnsi="Arimo"/>
+                <w:rFonts w:ascii="Arimo" w:hAnsi="Arimo" w:cs="Arimo"/>
               </w:rPr>
             </w:r>
           </w:p>
-          <w:p>
+          <w:p wp14:textId="77777777">
             <w:pPr>
               <w:pStyle w:val="Normal"/>
               <w:widowControl w:val="false"/>
-              <w:spacing w:lineRule="auto" w:line="240" w:before="0" w:after="0"/>
+              <w:spacing w:before="0" w:after="0" w:line="240" w:lineRule="auto"/>
               <w:rPr>
                 <w:rFonts w:ascii="Arimo" w:hAnsi="Arimo" w:cs="Arimo"/>
               </w:rPr>
             </w:pPr>
             <w:r>
               <w:rPr>
-                <w:rFonts w:cs="Arimo" w:ascii="Arimo" w:hAnsi="Arimo"/>
+                <w:rFonts w:ascii="Arimo" w:hAnsi="Arimo" w:cs="Arimo"/>
               </w:rPr>
             </w:r>
           </w:p>
         </w:tc>
       </w:tr>
     </w:tbl>
-    <w:p>
+    <w:p xmlns:wp14="http://schemas.microsoft.com/office/word/2010/wordml" wp14:textId="77777777">
       <w:pPr>
         <w:pStyle w:val="Normal"/>
         <w:spacing w:before="0" w:after="160"/>
@@ -699,12 +740,12 @@
           <w:rFonts w:ascii="Arimo" w:hAnsi="Arimo" w:cs="Arimo"/>
         </w:rPr>
       </w:pPr>
-      <w:bookmarkStart w:id="5" w:name="_GoBack"/>
-      <w:bookmarkStart w:id="6" w:name="_GoBack"/>
+      <w:bookmarkStart w:name="_GoBack" w:id="5"/>
+      <w:bookmarkStart w:name="_GoBack" w:id="6"/>
       <w:bookmarkEnd w:id="6"/>
       <w:r>
         <w:rPr>
-          <w:rFonts w:cs="Arimo" w:ascii="Arimo" w:hAnsi="Arimo"/>
+          <w:rFonts w:ascii="Arimo" w:hAnsi="Arimo" w:cs="Arimo"/>
         </w:rPr>
       </w:r>
     </w:p>
@@ -715,12 +756,12 @@
         <w:jc w:val="left"/>
         <w:tblInd w:w="-18" w:type="dxa"/>
         <w:tblBorders>
-          <w:top w:val="single" w:sz="8" w:space="0" w:color="000001"/>
-          <w:left w:val="single" w:sz="8" w:space="0" w:color="000001"/>
-          <w:bottom w:val="single" w:sz="8" w:space="0" w:color="000001"/>
-          <w:right w:val="single" w:sz="8" w:space="0" w:color="000001"/>
-          <w:insideH w:val="single" w:sz="8" w:space="0" w:color="000001"/>
-          <w:insideV w:val="single" w:sz="8" w:space="0" w:color="000001"/>
+          <w:top w:val="single" w:color="000001" w:sz="8" w:space="0"/>
+          <w:left w:val="single" w:color="000001" w:sz="8" w:space="0"/>
+          <w:bottom w:val="single" w:color="000001" w:sz="8" w:space="0"/>
+          <w:right w:val="single" w:color="000001" w:sz="8" w:space="0"/>
+          <w:insideH w:val="single" w:color="000001" w:sz="8" w:space="0"/>
+          <w:insideV w:val="single" w:color="000001" w:sz="8" w:space="0"/>
         </w:tblBorders>
         <w:tblCellMar>
           <w:top w:w="100" w:type="dxa"/>
@@ -733,40 +774,42 @@
         <w:gridCol w:w="734"/>
         <w:gridCol w:w="7875"/>
       </w:tblGrid>
-      <w:tr>
+      <w:tr xmlns:wp14="http://schemas.microsoft.com/office/word/2010/wordml" wp14:textId="77777777">
         <w:trPr>
           <w:trHeight w:val="360" w:hRule="atLeast"/>
         </w:trPr>
         <w:tc>
           <w:tcPr>
+            <w:cnfStyle w:val="001000000100" w:firstRow="0" w:lastRow="0" w:firstColumn="1" w:lastColumn="0" w:oddVBand="0" w:evenVBand="0" w:oddHBand="0" w:evenHBand="0" w:firstRowFirstColumn="1" w:firstRowLastColumn="0" w:lastRowFirstColumn="0" w:lastRowLastColumn="0"/>
             <w:tcW w:w="734" w:type="dxa"/>
             <w:tcBorders>
-              <w:top w:val="single" w:sz="8" w:space="0" w:color="000001"/>
-              <w:left w:val="single" w:sz="8" w:space="0" w:color="000001"/>
-              <w:bottom w:val="single" w:sz="8" w:space="0" w:color="000001"/>
-              <w:right w:val="single" w:sz="8" w:space="0" w:color="000001"/>
-              <w:insideH w:val="single" w:sz="8" w:space="0" w:color="000001"/>
-              <w:insideV w:val="single" w:sz="8" w:space="0" w:color="000001"/>
+              <w:top w:val="single" w:color="000001" w:sz="8" w:space="0"/>
+              <w:left w:val="single" w:color="000001" w:sz="8" w:space="0"/>
+              <w:bottom w:val="single" w:color="000001" w:sz="8" w:space="0"/>
+              <w:right w:val="single" w:color="000001" w:sz="8" w:space="0"/>
+              <w:insideH w:val="single" w:color="000001" w:sz="8" w:space="0"/>
+              <w:insideV w:val="single" w:color="000001" w:sz="8" w:space="0"/>
             </w:tcBorders>
-            <w:shd w:color="auto" w:fill="F3F3F3" w:val="clear"/>
+            <w:shd w:val="clear" w:color="auto" w:fill="F3F3F3"/>
             <w:tcMar>
               <w:left w:w="90" w:type="dxa"/>
             </w:tcMar>
           </w:tcPr>
-          <w:p>
+          <w:p wp14:textId="77777777">
             <w:pPr>
               <w:pStyle w:val="Normal"/>
               <w:widowControl w:val="false"/>
-              <w:spacing w:lineRule="auto" w:line="240" w:before="0" w:after="0"/>
+              <w:spacing w:before="0" w:after="0" w:line="240" w:lineRule="auto"/>
               <w:jc w:val="center"/>
               <w:rPr>
-                <w:rFonts w:ascii="Arimo" w:hAnsi="Arimo" w:cs="Arimo"/>
+                <w:rFonts w:ascii="Arimo" w:hAnsi="Arimo" w:eastAsia="Arimo" w:cs="Arimo"/>
               </w:rPr>
             </w:pPr>
             <w:r>
               <w:rPr>
-                <w:rFonts w:eastAsia="Arial Narrow" w:cs="Arimo" w:ascii="Arimo" w:hAnsi="Arimo"/>
-                <w:b/>
+                <w:rFonts w:ascii="Arimo,Arial Narrow" w:hAnsi="Arimo,Arial Narrow" w:eastAsia="Arimo,Arial Narrow" w:cs="Arimo,Arial Narrow"/>
+                <w:b w:val="1"/>
+                <w:bCs w:val="1"/>
                 <w:sz w:val="24"/>
                 <w:szCs w:val="24"/>
               </w:rPr>
@@ -776,32 +819,33 @@
         </w:tc>
         <w:tc>
           <w:tcPr>
+            <w:cnfStyle w:val="000000000000" w:firstRow="0" w:lastRow="0" w:firstColumn="0" w:lastColumn="0" w:oddVBand="0" w:evenVBand="0" w:oddHBand="0" w:evenHBand="0" w:firstRowFirstColumn="0" w:firstRowLastColumn="0" w:lastRowFirstColumn="0" w:lastRowLastColumn="0"/>
             <w:tcW w:w="7875" w:type="dxa"/>
             <w:tcBorders>
-              <w:top w:val="single" w:sz="8" w:space="0" w:color="000001"/>
-              <w:left w:val="single" w:sz="8" w:space="0" w:color="000001"/>
-              <w:bottom w:val="single" w:sz="8" w:space="0" w:color="000001"/>
-              <w:right w:val="single" w:sz="8" w:space="0" w:color="000001"/>
-              <w:insideH w:val="single" w:sz="8" w:space="0" w:color="000001"/>
-              <w:insideV w:val="single" w:sz="8" w:space="0" w:color="000001"/>
+              <w:top w:val="single" w:color="000001" w:sz="8" w:space="0"/>
+              <w:left w:val="single" w:color="000001" w:sz="8" w:space="0"/>
+              <w:bottom w:val="single" w:color="000001" w:sz="8" w:space="0"/>
+              <w:right w:val="single" w:color="000001" w:sz="8" w:space="0"/>
+              <w:insideH w:val="single" w:color="000001" w:sz="8" w:space="0"/>
+              <w:insideV w:val="single" w:color="000001" w:sz="8" w:space="0"/>
             </w:tcBorders>
-            <w:shd w:color="auto" w:fill="F3F3F3" w:val="clear"/>
+            <w:shd w:val="clear" w:color="auto" w:fill="F3F3F3"/>
             <w:tcMar>
               <w:left w:w="90" w:type="dxa"/>
             </w:tcMar>
           </w:tcPr>
-          <w:p>
+          <w:p wp14:textId="77777777" wp14:noSpellErr="1">
             <w:pPr>
               <w:pStyle w:val="Normal"/>
               <w:spacing w:before="0" w:after="0"/>
               <w:jc w:val="both"/>
               <w:rPr>
-                <w:rFonts w:ascii="Arimo" w:hAnsi="Arimo" w:cs="Arimo"/>
+                <w:rFonts w:ascii="Arimo" w:hAnsi="Arimo" w:eastAsia="Arimo" w:cs="Arimo"/>
               </w:rPr>
             </w:pPr>
             <w:r>
               <w:rPr>
-                <w:rFonts w:eastAsia="Arial Narrow" w:cs="Arimo" w:ascii="Arimo" w:hAnsi="Arimo"/>
+                <w:rFonts w:ascii="Arimo,Arial Narrow" w:hAnsi="Arimo,Arial Narrow" w:eastAsia="Arimo,Arial Narrow" w:cs="Arimo,Arial Narrow"/>
                 <w:sz w:val="24"/>
                 <w:szCs w:val="24"/>
               </w:rPr>
@@ -810,76 +854,77 @@
           </w:p>
         </w:tc>
       </w:tr>
-      <w:tr>
+      <w:tr xmlns:wp14="http://schemas.microsoft.com/office/word/2010/wordml" wp14:textId="77777777">
         <w:trPr>
           <w:trHeight w:val="440" w:hRule="atLeast"/>
         </w:trPr>
         <w:tc>
           <w:tcPr>
+            <w:cnfStyle w:val="001000000000" w:firstRow="0" w:lastRow="0" w:firstColumn="1" w:lastColumn="0" w:oddVBand="0" w:evenVBand="0" w:oddHBand="0" w:evenHBand="0" w:firstRowFirstColumn="0" w:firstRowLastColumn="0" w:lastRowFirstColumn="0" w:lastRowLastColumn="0"/>
             <w:tcW w:w="8609" w:type="dxa"/>
             <w:gridSpan w:val="2"/>
             <w:tcBorders>
-              <w:top w:val="single" w:sz="8" w:space="0" w:color="000001"/>
-              <w:left w:val="single" w:sz="8" w:space="0" w:color="000001"/>
-              <w:bottom w:val="single" w:sz="8" w:space="0" w:color="000001"/>
-              <w:right w:val="single" w:sz="8" w:space="0" w:color="000001"/>
-              <w:insideH w:val="single" w:sz="8" w:space="0" w:color="000001"/>
-              <w:insideV w:val="single" w:sz="8" w:space="0" w:color="000001"/>
+              <w:top w:val="single" w:color="000001" w:sz="8" w:space="0"/>
+              <w:left w:val="single" w:color="000001" w:sz="8" w:space="0"/>
+              <w:bottom w:val="single" w:color="000001" w:sz="8" w:space="0"/>
+              <w:right w:val="single" w:color="000001" w:sz="8" w:space="0"/>
+              <w:insideH w:val="single" w:color="000001" w:sz="8" w:space="0"/>
+              <w:insideV w:val="single" w:color="000001" w:sz="8" w:space="0"/>
             </w:tcBorders>
-            <w:shd w:fill="auto" w:val="clear"/>
+            <w:shd w:val="clear" w:color="auto" w:fill="auto"/>
             <w:tcMar>
               <w:left w:w="90" w:type="dxa"/>
             </w:tcMar>
           </w:tcPr>
-          <w:p>
+          <w:p wp14:textId="77777777">
             <w:pPr>
               <w:pStyle w:val="Normal"/>
               <w:widowControl w:val="false"/>
-              <w:spacing w:lineRule="auto" w:line="240" w:before="0" w:after="0"/>
+              <w:spacing w:before="0" w:after="0" w:line="240" w:lineRule="auto"/>
               <w:rPr>
                 <w:rFonts w:ascii="Arimo" w:hAnsi="Arimo" w:cs="Arimo"/>
               </w:rPr>
             </w:pPr>
             <w:r>
               <w:rPr>
-                <w:rFonts w:cs="Arimo" w:ascii="Arimo" w:hAnsi="Arimo"/>
+                <w:rFonts w:ascii="Arimo" w:hAnsi="Arimo" w:cs="Arimo"/>
               </w:rPr>
             </w:r>
           </w:p>
-          <w:p>
+          <w:p wp14:textId="77777777">
             <w:pPr>
               <w:pStyle w:val="Normal"/>
               <w:widowControl w:val="false"/>
-              <w:spacing w:lineRule="auto" w:line="240" w:before="0" w:after="0"/>
+              <w:spacing w:before="0" w:after="0" w:line="240" w:lineRule="auto"/>
               <w:rPr>
                 <w:rFonts w:ascii="Arimo" w:hAnsi="Arimo" w:cs="Arimo"/>
               </w:rPr>
             </w:pPr>
             <w:r>
               <w:rPr>
-                <w:rFonts w:cs="Arimo" w:ascii="Arimo" w:hAnsi="Arimo"/>
+                <w:rFonts w:ascii="Arimo" w:hAnsi="Arimo" w:cs="Arimo"/>
               </w:rPr>
             </w:r>
           </w:p>
-          <w:p>
+          <w:p wp14:textId="77777777">
             <w:pPr>
               <w:pStyle w:val="Normal"/>
               <w:widowControl w:val="false"/>
-              <w:spacing w:lineRule="auto" w:line="240" w:before="0" w:after="0"/>
+              <w:spacing w:before="0" w:after="0" w:line="240" w:lineRule="auto"/>
               <w:rPr>
                 <w:rFonts w:ascii="Arimo" w:hAnsi="Arimo" w:cs="Arimo"/>
               </w:rPr>
             </w:pPr>
             <w:r>
               <w:rPr>
-                <w:rFonts w:cs="Arimo" w:ascii="Arimo" w:hAnsi="Arimo"/>
+                <w:rFonts w:ascii="Arimo" w:hAnsi="Arimo" w:cs="Arimo"/>
               </w:rPr>
             </w:r>
           </w:p>
         </w:tc>
       </w:tr>
     </w:tbl>
-    <w:p>
+    <w:p xmlns:wp14="http://schemas.microsoft.com/office/word/2010/wordml" wp14:textId="77777777">
       <w:pPr>
         <w:pStyle w:val="Normal"/>
         <w:spacing w:before="0" w:after="160"/>
@@ -890,7 +935,7 @@
       </w:pPr>
       <w:r>
         <w:rPr>
-          <w:rFonts w:cs="Arimo" w:ascii="Arimo" w:hAnsi="Arimo"/>
+          <w:rFonts w:ascii="Arimo" w:hAnsi="Arimo" w:cs="Arimo"/>
         </w:rPr>
       </w:r>
     </w:p>
@@ -901,12 +946,12 @@
         <w:jc w:val="left"/>
         <w:tblInd w:w="-18" w:type="dxa"/>
         <w:tblBorders>
-          <w:top w:val="single" w:sz="8" w:space="0" w:color="000001"/>
-          <w:left w:val="single" w:sz="8" w:space="0" w:color="000001"/>
-          <w:bottom w:val="single" w:sz="8" w:space="0" w:color="000001"/>
-          <w:right w:val="single" w:sz="8" w:space="0" w:color="000001"/>
-          <w:insideH w:val="single" w:sz="8" w:space="0" w:color="000001"/>
-          <w:insideV w:val="single" w:sz="8" w:space="0" w:color="000001"/>
+          <w:top w:val="single" w:color="000001" w:sz="8" w:space="0"/>
+          <w:left w:val="single" w:color="000001" w:sz="8" w:space="0"/>
+          <w:bottom w:val="single" w:color="000001" w:sz="8" w:space="0"/>
+          <w:right w:val="single" w:color="000001" w:sz="8" w:space="0"/>
+          <w:insideH w:val="single" w:color="000001" w:sz="8" w:space="0"/>
+          <w:insideV w:val="single" w:color="000001" w:sz="8" w:space="0"/>
         </w:tblBorders>
         <w:tblCellMar>
           <w:top w:w="100" w:type="dxa"/>
@@ -919,40 +964,42 @@
         <w:gridCol w:w="734"/>
         <w:gridCol w:w="7875"/>
       </w:tblGrid>
-      <w:tr>
+      <w:tr xmlns:wp14="http://schemas.microsoft.com/office/word/2010/wordml" wp14:textId="77777777">
         <w:trPr>
           <w:trHeight w:val="360" w:hRule="atLeast"/>
         </w:trPr>
         <w:tc>
           <w:tcPr>
+            <w:cnfStyle w:val="001000000100" w:firstRow="0" w:lastRow="0" w:firstColumn="1" w:lastColumn="0" w:oddVBand="0" w:evenVBand="0" w:oddHBand="0" w:evenHBand="0" w:firstRowFirstColumn="1" w:firstRowLastColumn="0" w:lastRowFirstColumn="0" w:lastRowLastColumn="0"/>
             <w:tcW w:w="734" w:type="dxa"/>
             <w:tcBorders>
-              <w:top w:val="single" w:sz="8" w:space="0" w:color="000001"/>
-              <w:left w:val="single" w:sz="8" w:space="0" w:color="000001"/>
-              <w:bottom w:val="single" w:sz="8" w:space="0" w:color="000001"/>
-              <w:right w:val="single" w:sz="8" w:space="0" w:color="000001"/>
-              <w:insideH w:val="single" w:sz="8" w:space="0" w:color="000001"/>
-              <w:insideV w:val="single" w:sz="8" w:space="0" w:color="000001"/>
+              <w:top w:val="single" w:color="000001" w:sz="8" w:space="0"/>
+              <w:left w:val="single" w:color="000001" w:sz="8" w:space="0"/>
+              <w:bottom w:val="single" w:color="000001" w:sz="8" w:space="0"/>
+              <w:right w:val="single" w:color="000001" w:sz="8" w:space="0"/>
+              <w:insideH w:val="single" w:color="000001" w:sz="8" w:space="0"/>
+              <w:insideV w:val="single" w:color="000001" w:sz="8" w:space="0"/>
             </w:tcBorders>
-            <w:shd w:color="auto" w:fill="F3F3F3" w:val="clear"/>
+            <w:shd w:val="clear" w:color="auto" w:fill="F3F3F3"/>
             <w:tcMar>
               <w:left w:w="90" w:type="dxa"/>
             </w:tcMar>
           </w:tcPr>
-          <w:p>
+          <w:p wp14:textId="77777777">
             <w:pPr>
               <w:pStyle w:val="Normal"/>
               <w:widowControl w:val="false"/>
-              <w:spacing w:lineRule="auto" w:line="240" w:before="0" w:after="0"/>
+              <w:spacing w:before="0" w:after="0" w:line="240" w:lineRule="auto"/>
               <w:jc w:val="center"/>
               <w:rPr>
-                <w:rFonts w:ascii="Arimo" w:hAnsi="Arimo" w:cs="Arimo"/>
+                <w:rFonts w:ascii="Arimo" w:hAnsi="Arimo" w:eastAsia="Arimo" w:cs="Arimo"/>
               </w:rPr>
             </w:pPr>
             <w:r>
               <w:rPr>
-                <w:rFonts w:eastAsia="Arial Narrow" w:cs="Arimo" w:ascii="Arimo" w:hAnsi="Arimo"/>
-                <w:b/>
+                <w:rFonts w:ascii="Arimo,Arial Narrow" w:hAnsi="Arimo,Arial Narrow" w:eastAsia="Arimo,Arial Narrow" w:cs="Arimo,Arial Narrow"/>
+                <w:b w:val="1"/>
+                <w:bCs w:val="1"/>
                 <w:sz w:val="24"/>
                 <w:szCs w:val="24"/>
               </w:rPr>
@@ -962,32 +1009,33 @@
         </w:tc>
         <w:tc>
           <w:tcPr>
+            <w:cnfStyle w:val="000000000000" w:firstRow="0" w:lastRow="0" w:firstColumn="0" w:lastColumn="0" w:oddVBand="0" w:evenVBand="0" w:oddHBand="0" w:evenHBand="0" w:firstRowFirstColumn="0" w:firstRowLastColumn="0" w:lastRowFirstColumn="0" w:lastRowLastColumn="0"/>
             <w:tcW w:w="7875" w:type="dxa"/>
             <w:tcBorders>
-              <w:top w:val="single" w:sz="8" w:space="0" w:color="000001"/>
-              <w:left w:val="single" w:sz="8" w:space="0" w:color="000001"/>
-              <w:bottom w:val="single" w:sz="8" w:space="0" w:color="000001"/>
-              <w:right w:val="single" w:sz="8" w:space="0" w:color="000001"/>
-              <w:insideH w:val="single" w:sz="8" w:space="0" w:color="000001"/>
-              <w:insideV w:val="single" w:sz="8" w:space="0" w:color="000001"/>
+              <w:top w:val="single" w:color="000001" w:sz="8" w:space="0"/>
+              <w:left w:val="single" w:color="000001" w:sz="8" w:space="0"/>
+              <w:bottom w:val="single" w:color="000001" w:sz="8" w:space="0"/>
+              <w:right w:val="single" w:color="000001" w:sz="8" w:space="0"/>
+              <w:insideH w:val="single" w:color="000001" w:sz="8" w:space="0"/>
+              <w:insideV w:val="single" w:color="000001" w:sz="8" w:space="0"/>
             </w:tcBorders>
-            <w:shd w:color="auto" w:fill="F3F3F3" w:val="clear"/>
+            <w:shd w:val="clear" w:color="auto" w:fill="F3F3F3"/>
             <w:tcMar>
               <w:left w:w="90" w:type="dxa"/>
             </w:tcMar>
           </w:tcPr>
-          <w:p>
+          <w:p wp14:textId="77777777" wp14:noSpellErr="1">
             <w:pPr>
               <w:pStyle w:val="Normal"/>
               <w:spacing w:before="0" w:after="0"/>
               <w:jc w:val="both"/>
               <w:rPr>
-                <w:rFonts w:ascii="Arimo" w:hAnsi="Arimo" w:cs="Arimo"/>
+                <w:rFonts w:ascii="Arimo" w:hAnsi="Arimo" w:eastAsia="Arimo" w:cs="Arimo"/>
               </w:rPr>
             </w:pPr>
             <w:r>
               <w:rPr>
-                <w:rFonts w:eastAsia="Arial Narrow" w:cs="Arimo" w:ascii="Arimo" w:hAnsi="Arimo"/>
+                <w:rFonts w:ascii="Arimo,Arial Narrow" w:hAnsi="Arimo,Arial Narrow" w:eastAsia="Arimo,Arial Narrow" w:cs="Arimo,Arial Narrow"/>
                 <w:sz w:val="24"/>
                 <w:szCs w:val="24"/>
               </w:rPr>
@@ -996,76 +1044,77 @@
           </w:p>
         </w:tc>
       </w:tr>
-      <w:tr>
+      <w:tr xmlns:wp14="http://schemas.microsoft.com/office/word/2010/wordml" wp14:textId="77777777">
         <w:trPr>
           <w:trHeight w:val="440" w:hRule="atLeast"/>
         </w:trPr>
         <w:tc>
           <w:tcPr>
+            <w:cnfStyle w:val="001000000000" w:firstRow="0" w:lastRow="0" w:firstColumn="1" w:lastColumn="0" w:oddVBand="0" w:evenVBand="0" w:oddHBand="0" w:evenHBand="0" w:firstRowFirstColumn="0" w:firstRowLastColumn="0" w:lastRowFirstColumn="0" w:lastRowLastColumn="0"/>
             <w:tcW w:w="8609" w:type="dxa"/>
             <w:gridSpan w:val="2"/>
             <w:tcBorders>
-              <w:top w:val="single" w:sz="8" w:space="0" w:color="000001"/>
-              <w:left w:val="single" w:sz="8" w:space="0" w:color="000001"/>
-              <w:bottom w:val="single" w:sz="8" w:space="0" w:color="000001"/>
-              <w:right w:val="single" w:sz="8" w:space="0" w:color="000001"/>
-              <w:insideH w:val="single" w:sz="8" w:space="0" w:color="000001"/>
-              <w:insideV w:val="single" w:sz="8" w:space="0" w:color="000001"/>
+              <w:top w:val="single" w:color="000001" w:sz="8" w:space="0"/>
+              <w:left w:val="single" w:color="000001" w:sz="8" w:space="0"/>
+              <w:bottom w:val="single" w:color="000001" w:sz="8" w:space="0"/>
+              <w:right w:val="single" w:color="000001" w:sz="8" w:space="0"/>
+              <w:insideH w:val="single" w:color="000001" w:sz="8" w:space="0"/>
+              <w:insideV w:val="single" w:color="000001" w:sz="8" w:space="0"/>
             </w:tcBorders>
-            <w:shd w:fill="auto" w:val="clear"/>
+            <w:shd w:val="clear" w:color="auto" w:fill="auto"/>
             <w:tcMar>
               <w:left w:w="90" w:type="dxa"/>
             </w:tcMar>
           </w:tcPr>
-          <w:p>
+          <w:p wp14:textId="77777777">
             <w:pPr>
               <w:pStyle w:val="Normal"/>
               <w:widowControl w:val="false"/>
-              <w:spacing w:lineRule="auto" w:line="240" w:before="0" w:after="0"/>
+              <w:spacing w:before="0" w:after="0" w:line="240" w:lineRule="auto"/>
               <w:rPr>
                 <w:rFonts w:ascii="Arimo" w:hAnsi="Arimo" w:cs="Arimo"/>
               </w:rPr>
             </w:pPr>
             <w:r>
               <w:rPr>
-                <w:rFonts w:cs="Arimo" w:ascii="Arimo" w:hAnsi="Arimo"/>
+                <w:rFonts w:ascii="Arimo" w:hAnsi="Arimo" w:cs="Arimo"/>
               </w:rPr>
             </w:r>
           </w:p>
-          <w:p>
+          <w:p wp14:textId="77777777">
             <w:pPr>
               <w:pStyle w:val="Normal"/>
               <w:widowControl w:val="false"/>
-              <w:spacing w:lineRule="auto" w:line="240" w:before="0" w:after="0"/>
+              <w:spacing w:before="0" w:after="0" w:line="240" w:lineRule="auto"/>
               <w:rPr>
                 <w:rFonts w:ascii="Arimo" w:hAnsi="Arimo" w:cs="Arimo"/>
               </w:rPr>
             </w:pPr>
             <w:r>
               <w:rPr>
-                <w:rFonts w:cs="Arimo" w:ascii="Arimo" w:hAnsi="Arimo"/>
+                <w:rFonts w:ascii="Arimo" w:hAnsi="Arimo" w:cs="Arimo"/>
               </w:rPr>
             </w:r>
           </w:p>
-          <w:p>
+          <w:p wp14:textId="77777777">
             <w:pPr>
               <w:pStyle w:val="Normal"/>
               <w:widowControl w:val="false"/>
-              <w:spacing w:lineRule="auto" w:line="240" w:before="0" w:after="0"/>
+              <w:spacing w:before="0" w:after="0" w:line="240" w:lineRule="auto"/>
               <w:rPr>
                 <w:rFonts w:ascii="Arimo" w:hAnsi="Arimo" w:cs="Arimo"/>
               </w:rPr>
             </w:pPr>
             <w:r>
               <w:rPr>
-                <w:rFonts w:cs="Arimo" w:ascii="Arimo" w:hAnsi="Arimo"/>
+                <w:rFonts w:ascii="Arimo" w:hAnsi="Arimo" w:cs="Arimo"/>
               </w:rPr>
             </w:r>
           </w:p>
         </w:tc>
       </w:tr>
     </w:tbl>
-    <w:p>
+    <w:p xmlns:wp14="http://schemas.microsoft.com/office/word/2010/wordml" wp14:textId="77777777">
       <w:pPr>
         <w:pStyle w:val="Normal"/>
         <w:spacing w:before="0" w:after="160"/>
@@ -1079,9 +1128,9 @@
     </w:p>
     <w:sectPr>
       <w:type w:val="nextPage"/>
-      <w:pgSz w:w="11906" w:h="16838"/>
-      <w:pgMar w:left="1701" w:right="1701" w:header="0" w:top="1417" w:footer="0" w:bottom="1417" w:gutter="0"/>
-      <w:pgNumType w:start="1" w:fmt="decimal"/>
+      <w:pgSz w:w="11906" w:h="16838" w:orient="portrait"/>
+      <w:pgMar w:top="1417" w:right="1701" w:bottom="1417" w:left="1701" w:header="0" w:footer="0" w:gutter="0"/>
+      <w:pgNumType w:fmt="decimal" w:start="1"/>
       <w:formProt w:val="false"/>
       <w:textDirection w:val="lrTb"/>
       <w:docGrid w:type="default" w:linePitch="240" w:charSpace="4294965247"/>
@@ -1091,7 +1140,7 @@
 </file>
 
 <file path=word/styles.xml><?xml version="1.0" encoding="utf-8"?>
-<w:styles xmlns:w="http://schemas.openxmlformats.org/wordprocessingml/2006/main" xmlns:w14="http://schemas.microsoft.com/office/word/2010/wordml" xmlns:mc="http://schemas.openxmlformats.org/markup-compatibility/2006" mc:Ignorable="w14">
+<w:styles xmlns:wp14="http://schemas.microsoft.com/office/word/2010/wordprocessingDrawing" xmlns:w="http://schemas.openxmlformats.org/wordprocessingml/2006/main" xmlns:w14="http://schemas.microsoft.com/office/word/2010/wordml" xmlns:mc="http://schemas.openxmlformats.org/markup-compatibility/2006" mc:Ignorable="w14 wp14">
   <w:docDefaults>
     <w:rPrDefault>
       <w:rPr>
@@ -1362,7 +1411,7 @@
       <w:keepLines w:val="false"/>
       <w:widowControl/>
       <w:bidi w:val="0"/>
-      <w:spacing w:lineRule="auto" w:line="259" w:before="0" w:after="160"/>
+      <w:spacing w:before="0" w:after="160" w:line="259" w:lineRule="auto"/>
       <w:ind w:left="0" w:right="0" w:hanging="0"/>
       <w:jc w:val="left"/>
     </w:pPr>
@@ -1506,7 +1555,7 @@
     <w:name w:val="Body Text"/>
     <w:basedOn w:val="Normal"/>
     <w:pPr>
-      <w:spacing w:lineRule="auto" w:line="288" w:before="0" w:after="140"/>
+      <w:spacing w:before="0" w:after="140" w:line="288" w:lineRule="auto"/>
     </w:pPr>
     <w:rPr/>
   </w:style>
@@ -1581,7 +1630,7 @@
       <w:szCs w:val="72"/>
     </w:rPr>
   </w:style>
-  <w:style w:type="table" w:default="1" w:styleId="11">
+  <w:style w:type="table" w:styleId="11" w:default="1">
     <w:name w:val="Normal Table"/>
     <w:uiPriority w:val="0"/>
     <w:semiHidden/>
@@ -1595,11 +1644,11 @@
       </w:tblCellMar>
     </w:tblPr>
   </w:style>
-  <w:style w:type="table" w:customStyle="1" w:styleId="12">
+  <w:style w:type="table" w:styleId="12" w:customStyle="1">
     <w:name w:val="Table Normal1"/>
     <w:uiPriority w:val="0"/>
   </w:style>
-  <w:style w:type="table" w:customStyle="1" w:styleId="13">
+  <w:style w:type="table" w:styleId="13" w:customStyle="1">
     <w:name w:val="_Style 10"/>
     <w:basedOn w:val="12"/>
     <w:uiPriority w:val="0"/>
@@ -1640,7 +1689,7 @@
       <w:tblPr/>
     </w:tblStylePr>
   </w:style>
-  <w:style w:type="table" w:customStyle="1" w:styleId="14">
+  <w:style w:type="table" w:styleId="14" w:customStyle="1">
     <w:name w:val="_Style 11"/>
     <w:basedOn w:val="12"/>
     <w:uiPriority w:val="0"/>
@@ -1681,7 +1730,7 @@
       <w:tblPr/>
     </w:tblStylePr>
   </w:style>
-  <w:style w:type="table" w:customStyle="1" w:styleId="15">
+  <w:style w:type="table" w:styleId="15" w:customStyle="1">
     <w:name w:val="_Style 12"/>
     <w:basedOn w:val="12"/>
     <w:uiPriority w:val="0"/>
@@ -1722,7 +1771,7 @@
       <w:tblPr/>
     </w:tblStylePr>
   </w:style>
-  <w:style w:type="table" w:customStyle="1" w:styleId="16">
+  <w:style w:type="table" w:styleId="16" w:customStyle="1">
     <w:name w:val="_Style 13"/>
     <w:basedOn w:val="12"/>
     <w:uiPriority w:val="0"/>

</xml_diff>